<commit_message>
Added new blog, and tutorial
</commit_message>
<xml_diff>
--- a/public/Resume.docx
+++ b/public/Resume.docx
@@ -524,6 +524,100 @@
           <w:szCs w:val="24"/>
         </w:rPr>
         <w:tab/>
+        <w:t>[</w:t>
+      </w:r>
+      <w:hyperlink r:id="rId5" w:history="1">
+        <w:r>
+          <w:rPr>
+            <w:rStyle w:val="Hyperlink"/>
+            <w:rFonts w:ascii="Times New Roman" w:hAnsi="Times New Roman" w:cs="Times New Roman"/>
+            <w:b/>
+            <w:bCs/>
+            <w:sz w:val="24"/>
+            <w:szCs w:val="24"/>
+          </w:rPr>
+          <w:t>Link</w:t>
+        </w:r>
+      </w:hyperlink>
+      <w:r>
+        <w:rPr>
+          <w:rFonts w:ascii="Times New Roman" w:hAnsi="Times New Roman" w:cs="Times New Roman"/>
+          <w:b/>
+          <w:bCs/>
+          <w:sz w:val="24"/>
+          <w:szCs w:val="24"/>
+        </w:rPr>
+        <w:t>]</w:t>
+      </w:r>
+      <w:r>
+        <w:rPr>
+          <w:rFonts w:ascii="Times New Roman" w:hAnsi="Times New Roman" w:cs="Times New Roman"/>
+          <w:b/>
+          <w:bCs/>
+          <w:sz w:val="24"/>
+          <w:szCs w:val="24"/>
+        </w:rPr>
+        <w:tab/>
+      </w:r>
+      <w:r>
+        <w:rPr>
+          <w:rFonts w:ascii="Times New Roman" w:hAnsi="Times New Roman" w:cs="Times New Roman"/>
+          <w:b/>
+          <w:bCs/>
+          <w:sz w:val="24"/>
+          <w:szCs w:val="24"/>
+        </w:rPr>
+        <w:tab/>
+      </w:r>
+      <w:r>
+        <w:rPr>
+          <w:rFonts w:ascii="Times New Roman" w:hAnsi="Times New Roman" w:cs="Times New Roman"/>
+          <w:b/>
+          <w:bCs/>
+          <w:sz w:val="24"/>
+          <w:szCs w:val="24"/>
+        </w:rPr>
+        <w:tab/>
+      </w:r>
+      <w:r>
+        <w:rPr>
+          <w:rFonts w:ascii="Times New Roman" w:hAnsi="Times New Roman" w:cs="Times New Roman"/>
+          <w:b/>
+          <w:bCs/>
+          <w:sz w:val="24"/>
+          <w:szCs w:val="24"/>
+        </w:rPr>
+        <w:tab/>
+      </w:r>
+      <w:r>
+        <w:rPr>
+          <w:rFonts w:ascii="Times New Roman" w:hAnsi="Times New Roman" w:cs="Times New Roman"/>
+          <w:b/>
+          <w:bCs/>
+          <w:sz w:val="24"/>
+          <w:szCs w:val="24"/>
+        </w:rPr>
+        <w:tab/>
+      </w:r>
+      <w:r>
+        <w:rPr>
+          <w:rFonts w:ascii="Times New Roman" w:hAnsi="Times New Roman" w:cs="Times New Roman"/>
+          <w:b/>
+          <w:bCs/>
+          <w:sz w:val="24"/>
+          <w:szCs w:val="24"/>
+        </w:rPr>
+        <w:tab/>
+      </w:r>
+      <w:r>
+        <w:rPr>
+          <w:rFonts w:ascii="Times New Roman" w:hAnsi="Times New Roman" w:cs="Times New Roman"/>
+          <w:b/>
+          <w:bCs/>
+          <w:sz w:val="24"/>
+          <w:szCs w:val="24"/>
+        </w:rPr>
+        <w:tab/>
       </w:r>
       <w:r>
         <w:rPr>
@@ -669,7 +763,29 @@
           <w:sz w:val="24"/>
           <w:szCs w:val="24"/>
         </w:rPr>
-        <w:t>algorithm explanations (LeetCode 75)</w:t>
+        <w:t>algorithm explanations (</w:t>
+      </w:r>
+      <w:proofErr w:type="spellStart"/>
+      <w:r>
+        <w:rPr>
+          <w:rFonts w:ascii="Times New Roman" w:hAnsi="Times New Roman" w:cs="Times New Roman"/>
+          <w:b/>
+          <w:bCs/>
+          <w:sz w:val="24"/>
+          <w:szCs w:val="24"/>
+        </w:rPr>
+        <w:t>LeetCode</w:t>
+      </w:r>
+      <w:proofErr w:type="spellEnd"/>
+      <w:r>
+        <w:rPr>
+          <w:rFonts w:ascii="Times New Roman" w:hAnsi="Times New Roman" w:cs="Times New Roman"/>
+          <w:b/>
+          <w:bCs/>
+          <w:sz w:val="24"/>
+          <w:szCs w:val="24"/>
+        </w:rPr>
+        <w:t xml:space="preserve"> 75)</w:t>
       </w:r>
       <w:r>
         <w:rPr>
@@ -816,7 +932,7 @@
         <w:tab/>
         <w:t>[</w:t>
       </w:r>
-      <w:hyperlink r:id="rId5" w:history="1">
+      <w:hyperlink r:id="rId6" w:history="1">
         <w:r>
           <w:rPr>
             <w:rStyle w:val="Hyperlink"/>
@@ -2147,6 +2263,18 @@
       <w:bCs/>
     </w:rPr>
   </w:style>
+  <w:style w:type="character" w:styleId="UnresolvedMention">
+    <w:name w:val="Unresolved Mention"/>
+    <w:basedOn w:val="DefaultParagraphFont"/>
+    <w:uiPriority w:val="99"/>
+    <w:semiHidden/>
+    <w:unhideWhenUsed/>
+    <w:rsid w:val="00412CE3"/>
+    <w:rPr>
+      <w:color w:val="605E5C"/>
+      <w:shd w:val="clear" w:color="auto" w:fill="E1DFDD"/>
+    </w:rPr>
+  </w:style>
 </w:styles>
 </file>
 

</xml_diff>